<commit_message>
code for 3 tis, 2 lr sis
</commit_message>
<xml_diff>
--- a/sis/Алимбеков дкип-481 лр2.docx
+++ b/sis/Алимбеков дкип-481 лр2.docx
@@ -1,6 +1,6 @@
 
 <file path=word/document.xml><?xml version="1.0" encoding="utf-8"?>
-<w:document xmlns:wpc="http://schemas.microsoft.com/office/word/2010/wordprocessingCanvas" xmlns:cx="http://schemas.microsoft.com/office/drawing/2014/chartex" xmlns:cx1="http://schemas.microsoft.com/office/drawing/2015/9/8/chartex" xmlns:cx2="http://schemas.microsoft.com/office/drawing/2015/10/21/chartex" xmlns:cx3="http://schemas.microsoft.com/office/drawing/2016/5/9/chartex" xmlns:cx4="http://schemas.microsoft.com/office/drawing/2016/5/10/chartex" xmlns:cx5="http://schemas.microsoft.com/office/drawing/2016/5/11/chartex" xmlns:cx6="http://schemas.microsoft.com/office/drawing/2016/5/12/chartex" xmlns:cx7="http://schemas.microsoft.com/office/drawing/2016/5/13/chartex" xmlns:cx8="http://schemas.microsoft.com/office/drawing/2016/5/14/chartex" xmlns:mc="http://schemas.openxmlformats.org/markup-compatibility/2006" xmlns:aink="http://schemas.microsoft.com/office/drawing/2016/ink" xmlns:am3d="http://schemas.microsoft.com/office/drawing/2017/model3d" xmlns:o="urn:schemas-microsoft-com:office:office" xmlns:oel="http://schemas.microsoft.com/office/2019/extlst" xmlns:r="http://schemas.openxmlformats.org/officeDocument/2006/relationships" xmlns:m="http://schemas.openxmlformats.org/officeDocument/2006/math" xmlns:v="urn:schemas-microsoft-com:vml" xmlns:wp14="http://schemas.microsoft.com/office/word/2010/wordprocessingDrawing" xmlns:wp="http://schemas.openxmlformats.org/drawingml/2006/wordprocessingDrawing" xmlns:w10="urn:schemas-microsoft-com:office:word" xmlns:w="http://schemas.openxmlformats.org/wordprocessingml/2006/main" xmlns:w14="http://schemas.microsoft.com/office/word/2010/wordml" xmlns:w15="http://schemas.microsoft.com/office/word/2012/wordml" xmlns:w16cex="http://schemas.microsoft.com/office/word/2018/wordml/cex" xmlns:w16cid="http://schemas.microsoft.com/office/word/2016/wordml/cid" xmlns:w16="http://schemas.microsoft.com/office/word/2018/wordml" xmlns:w16du="http://schemas.microsoft.com/office/word/2023/wordml/word16du" xmlns:w16sdtdh="http://schemas.microsoft.com/office/word/2020/wordml/sdtdatahash" xmlns:w16sdtfl="http://schemas.microsoft.com/office/word/2024/wordml/sdtformatlock" xmlns:w16se="http://schemas.microsoft.com/office/word/2015/wordml/symex" xmlns:wpg="http://schemas.microsoft.com/office/word/2010/wordprocessingGroup" xmlns:wpi="http://schemas.microsoft.com/office/word/2010/wordprocessingInk" xmlns:wne="http://schemas.microsoft.com/office/word/2006/wordml" xmlns:wps="http://schemas.microsoft.com/office/word/2010/wordprocessingShape" mc:Ignorable="w14 w15 w16se w16cid w16 w16cex w16sdtdh w16sdtfl w16du wp14">
+<w:document xmlns:wpc="http://schemas.microsoft.com/office/word/2010/wordprocessingCanvas" xmlns:cx="http://schemas.microsoft.com/office/drawing/2014/chartex" xmlns:mc="http://schemas.openxmlformats.org/markup-compatibility/2006" xmlns:o="urn:schemas-microsoft-com:office:office" xmlns:r="http://schemas.openxmlformats.org/officeDocument/2006/relationships" xmlns:m="http://schemas.openxmlformats.org/officeDocument/2006/math" xmlns:v="urn:schemas-microsoft-com:vml" xmlns:wp14="http://schemas.microsoft.com/office/word/2010/wordprocessingDrawing" xmlns:wp="http://schemas.openxmlformats.org/drawingml/2006/wordprocessingDrawing" xmlns:w10="urn:schemas-microsoft-com:office:word" xmlns:w="http://schemas.openxmlformats.org/wordprocessingml/2006/main" xmlns:w14="http://schemas.microsoft.com/office/word/2010/wordml" xmlns:w15="http://schemas.microsoft.com/office/word/2012/wordml" xmlns:w16se="http://schemas.microsoft.com/office/word/2015/wordml/symex" xmlns:wpg="http://schemas.microsoft.com/office/word/2010/wordprocessingGroup" xmlns:wpi="http://schemas.microsoft.com/office/word/2010/wordprocessingInk" xmlns:wne="http://schemas.microsoft.com/office/word/2006/wordml" xmlns:wps="http://schemas.microsoft.com/office/word/2010/wordprocessingShape" mc:Ignorable="w14 w15 w16se wp14">
   <w:body>
     <w:p>
       <w:pPr>
@@ -2263,7 +2263,25 @@
           <w:sz w:val="28"/>
           <w:szCs w:val="28"/>
         </w:rPr>
-        <w:t xml:space="preserve">Запустите виртуальную машину с установленной ОС Windows 10 в </w:t>
+        <w:t xml:space="preserve">Запустите виртуальную машину с установленной ОС </w:t>
+      </w:r>
+      <w:proofErr w:type="spellStart"/>
+      <w:r>
+        <w:rPr>
+          <w:rFonts w:ascii="Times New Roman" w:hAnsi="Times New Roman" w:cs="Times New Roman"/>
+          <w:sz w:val="28"/>
+          <w:szCs w:val="28"/>
+        </w:rPr>
+        <w:t>Windows</w:t>
+      </w:r>
+      <w:proofErr w:type="spellEnd"/>
+      <w:r>
+        <w:rPr>
+          <w:rFonts w:ascii="Times New Roman" w:hAnsi="Times New Roman" w:cs="Times New Roman"/>
+          <w:sz w:val="28"/>
+          <w:szCs w:val="28"/>
+        </w:rPr>
+        <w:t xml:space="preserve"> 10 в </w:t>
       </w:r>
       <w:proofErr w:type="spellStart"/>
       <w:r>
@@ -2299,9 +2317,10 @@
       <w:r>
         <w:rPr>
           <w:rFonts w:ascii="Times New Roman" w:hAnsi="Times New Roman" w:cs="Times New Roman"/>
-          <w:sz w:val="28"/>
-          <w:szCs w:val="28"/>
-          <w:lang w:val="en-US"/>
+          <w:noProof/>
+          <w:sz w:val="28"/>
+          <w:szCs w:val="28"/>
+          <w:lang w:eastAsia="ru-RU"/>
         </w:rPr>
         <w:drawing>
           <wp:inline distT="0" distB="0" distL="0" distR="0" wp14:anchorId="091EE6FC" wp14:editId="45BD8DF2">
@@ -2433,8 +2452,10 @@
       <w:r>
         <w:rPr>
           <w:rFonts w:ascii="Times New Roman" w:hAnsi="Times New Roman" w:cs="Times New Roman"/>
-          <w:sz w:val="28"/>
-          <w:szCs w:val="28"/>
+          <w:noProof/>
+          <w:sz w:val="28"/>
+          <w:szCs w:val="28"/>
+          <w:lang w:eastAsia="ru-RU"/>
         </w:rPr>
         <w:lastRenderedPageBreak/>
         <w:drawing>
@@ -2585,8 +2606,10 @@
       <w:r>
         <w:rPr>
           <w:rFonts w:ascii="Times New Roman" w:hAnsi="Times New Roman" w:cs="Times New Roman"/>
-          <w:sz w:val="28"/>
-          <w:szCs w:val="28"/>
+          <w:noProof/>
+          <w:sz w:val="28"/>
+          <w:szCs w:val="28"/>
+          <w:lang w:eastAsia="ru-RU"/>
         </w:rPr>
         <w:drawing>
           <wp:inline distT="0" distB="0" distL="0" distR="0" wp14:anchorId="00C78C1A" wp14:editId="02568483">
@@ -2688,8 +2711,10 @@
       <w:r>
         <w:rPr>
           <w:rFonts w:ascii="Times New Roman" w:hAnsi="Times New Roman" w:cs="Times New Roman"/>
-          <w:sz w:val="28"/>
-          <w:szCs w:val="28"/>
+          <w:noProof/>
+          <w:sz w:val="28"/>
+          <w:szCs w:val="28"/>
+          <w:lang w:eastAsia="ru-RU"/>
         </w:rPr>
         <w:lastRenderedPageBreak/>
         <w:drawing>
@@ -2747,9 +2772,10 @@
       <w:r>
         <w:rPr>
           <w:rFonts w:ascii="Times New Roman" w:hAnsi="Times New Roman" w:cs="Times New Roman"/>
-          <w:sz w:val="28"/>
-          <w:szCs w:val="28"/>
-          <w:lang w:val="en-US"/>
+          <w:noProof/>
+          <w:sz w:val="28"/>
+          <w:szCs w:val="28"/>
+          <w:lang w:eastAsia="ru-RU"/>
         </w:rPr>
         <w:drawing>
           <wp:inline distT="0" distB="0" distL="0" distR="0" wp14:anchorId="6CC2D07E" wp14:editId="08C5567B">
@@ -2829,6 +2855,64 @@
           <w:szCs w:val="28"/>
         </w:rPr>
       </w:pPr>
+      <w:r>
+        <w:rPr>
+          <w:rFonts w:ascii="Times New Roman" w:hAnsi="Times New Roman" w:cs="Times New Roman"/>
+          <w:sz w:val="28"/>
+          <w:szCs w:val="28"/>
+        </w:rPr>
+        <w:lastRenderedPageBreak/>
+        <w:drawing>
+          <wp:inline distT="0" distB="0" distL="0" distR="0" wp14:anchorId="092012ED" wp14:editId="2CAA7151">
+            <wp:extent cx="5940425" cy="3715385"/>
+            <wp:effectExtent l="0" t="0" r="3175" b="0"/>
+            <wp:docPr id="2" name="Рисунок 2"/>
+            <wp:cNvGraphicFramePr>
+              <a:graphicFrameLocks xmlns:a="http://schemas.openxmlformats.org/drawingml/2006/main" noChangeAspect="1"/>
+            </wp:cNvGraphicFramePr>
+            <a:graphic xmlns:a="http://schemas.openxmlformats.org/drawingml/2006/main">
+              <a:graphicData uri="http://schemas.openxmlformats.org/drawingml/2006/picture">
+                <pic:pic xmlns:pic="http://schemas.openxmlformats.org/drawingml/2006/picture">
+                  <pic:nvPicPr>
+                    <pic:cNvPr id="1" name=""/>
+                    <pic:cNvPicPr/>
+                  </pic:nvPicPr>
+                  <pic:blipFill>
+                    <a:blip r:embed="rId11"/>
+                    <a:stretch>
+                      <a:fillRect/>
+                    </a:stretch>
+                  </pic:blipFill>
+                  <pic:spPr>
+                    <a:xfrm>
+                      <a:off x="0" y="0"/>
+                      <a:ext cx="5940425" cy="3715385"/>
+                    </a:xfrm>
+                    <a:prstGeom prst="rect">
+                      <a:avLst/>
+                    </a:prstGeom>
+                  </pic:spPr>
+                </pic:pic>
+              </a:graphicData>
+            </a:graphic>
+          </wp:inline>
+        </w:drawing>
+      </w:r>
+    </w:p>
+    <w:p>
+      <w:pPr>
+        <w:tabs>
+          <w:tab w:val="left" w:pos="993"/>
+        </w:tabs>
+        <w:spacing w:line="360" w:lineRule="auto"/>
+        <w:ind w:left="709"/>
+        <w:jc w:val="both"/>
+        <w:rPr>
+          <w:rFonts w:ascii="Times New Roman" w:hAnsi="Times New Roman" w:cs="Times New Roman"/>
+          <w:sz w:val="28"/>
+          <w:szCs w:val="28"/>
+        </w:rPr>
+      </w:pPr>
     </w:p>
     <w:p>
       <w:pPr>
@@ -2926,6 +3010,64 @@
     </w:p>
     <w:p>
       <w:pPr>
+        <w:tabs>
+          <w:tab w:val="left" w:pos="993"/>
+        </w:tabs>
+        <w:spacing w:line="360" w:lineRule="auto"/>
+        <w:ind w:left="709"/>
+        <w:jc w:val="both"/>
+        <w:rPr>
+          <w:rFonts w:ascii="Times New Roman" w:hAnsi="Times New Roman" w:cs="Times New Roman"/>
+          <w:sz w:val="28"/>
+          <w:szCs w:val="28"/>
+        </w:rPr>
+      </w:pPr>
+      <w:r>
+        <w:rPr>
+          <w:rFonts w:ascii="Times New Roman" w:hAnsi="Times New Roman" w:cs="Times New Roman"/>
+          <w:sz w:val="28"/>
+          <w:szCs w:val="28"/>
+        </w:rPr>
+        <w:lastRenderedPageBreak/>
+        <w:drawing>
+          <wp:inline distT="0" distB="0" distL="0" distR="0" wp14:anchorId="728E1196" wp14:editId="4F45A30D">
+            <wp:extent cx="3429479" cy="5153744"/>
+            <wp:effectExtent l="0" t="0" r="0" b="0"/>
+            <wp:docPr id="4" name="Рисунок 4"/>
+            <wp:cNvGraphicFramePr>
+              <a:graphicFrameLocks xmlns:a="http://schemas.openxmlformats.org/drawingml/2006/main" noChangeAspect="1"/>
+            </wp:cNvGraphicFramePr>
+            <a:graphic xmlns:a="http://schemas.openxmlformats.org/drawingml/2006/main">
+              <a:graphicData uri="http://schemas.openxmlformats.org/drawingml/2006/picture">
+                <pic:pic xmlns:pic="http://schemas.openxmlformats.org/drawingml/2006/picture">
+                  <pic:nvPicPr>
+                    <pic:cNvPr id="1" name=""/>
+                    <pic:cNvPicPr/>
+                  </pic:nvPicPr>
+                  <pic:blipFill>
+                    <a:blip r:embed="rId12"/>
+                    <a:stretch>
+                      <a:fillRect/>
+                    </a:stretch>
+                  </pic:blipFill>
+                  <pic:spPr>
+                    <a:xfrm>
+                      <a:off x="0" y="0"/>
+                      <a:ext cx="3429479" cy="5153744"/>
+                    </a:xfrm>
+                    <a:prstGeom prst="rect">
+                      <a:avLst/>
+                    </a:prstGeom>
+                  </pic:spPr>
+                </pic:pic>
+              </a:graphicData>
+            </a:graphic>
+          </wp:inline>
+        </w:drawing>
+      </w:r>
+    </w:p>
+    <w:p>
+      <w:pPr>
         <w:numPr>
           <w:ilvl w:val="1"/>
           <w:numId w:val="2"/>
@@ -2971,6 +3113,64 @@
     </w:p>
     <w:p>
       <w:pPr>
+        <w:tabs>
+          <w:tab w:val="left" w:pos="993"/>
+        </w:tabs>
+        <w:spacing w:line="360" w:lineRule="auto"/>
+        <w:ind w:left="709"/>
+        <w:jc w:val="both"/>
+        <w:rPr>
+          <w:rFonts w:ascii="Times New Roman" w:hAnsi="Times New Roman" w:cs="Times New Roman"/>
+          <w:sz w:val="28"/>
+          <w:szCs w:val="28"/>
+        </w:rPr>
+      </w:pPr>
+      <w:r>
+        <w:rPr>
+          <w:rFonts w:ascii="Times New Roman" w:hAnsi="Times New Roman" w:cs="Times New Roman"/>
+          <w:sz w:val="28"/>
+          <w:szCs w:val="28"/>
+        </w:rPr>
+        <w:lastRenderedPageBreak/>
+        <w:drawing>
+          <wp:inline distT="0" distB="0" distL="0" distR="0" wp14:anchorId="42C0A54D" wp14:editId="57C9687E">
+            <wp:extent cx="5940425" cy="4676140"/>
+            <wp:effectExtent l="0" t="0" r="3175" b="0"/>
+            <wp:docPr id="5" name="Рисунок 5"/>
+            <wp:cNvGraphicFramePr>
+              <a:graphicFrameLocks xmlns:a="http://schemas.openxmlformats.org/drawingml/2006/main" noChangeAspect="1"/>
+            </wp:cNvGraphicFramePr>
+            <a:graphic xmlns:a="http://schemas.openxmlformats.org/drawingml/2006/main">
+              <a:graphicData uri="http://schemas.openxmlformats.org/drawingml/2006/picture">
+                <pic:pic xmlns:pic="http://schemas.openxmlformats.org/drawingml/2006/picture">
+                  <pic:nvPicPr>
+                    <pic:cNvPr id="1" name=""/>
+                    <pic:cNvPicPr/>
+                  </pic:nvPicPr>
+                  <pic:blipFill>
+                    <a:blip r:embed="rId13"/>
+                    <a:stretch>
+                      <a:fillRect/>
+                    </a:stretch>
+                  </pic:blipFill>
+                  <pic:spPr>
+                    <a:xfrm>
+                      <a:off x="0" y="0"/>
+                      <a:ext cx="5940425" cy="4676140"/>
+                    </a:xfrm>
+                    <a:prstGeom prst="rect">
+                      <a:avLst/>
+                    </a:prstGeom>
+                  </pic:spPr>
+                </pic:pic>
+              </a:graphicData>
+            </a:graphic>
+          </wp:inline>
+        </w:drawing>
+      </w:r>
+    </w:p>
+    <w:p>
+      <w:pPr>
         <w:numPr>
           <w:ilvl w:val="1"/>
           <w:numId w:val="2"/>
@@ -2998,6 +3198,64 @@
     </w:p>
     <w:p>
       <w:pPr>
+        <w:tabs>
+          <w:tab w:val="left" w:pos="993"/>
+        </w:tabs>
+        <w:spacing w:line="360" w:lineRule="auto"/>
+        <w:ind w:left="709"/>
+        <w:jc w:val="both"/>
+        <w:rPr>
+          <w:rFonts w:ascii="Times New Roman" w:hAnsi="Times New Roman" w:cs="Times New Roman"/>
+          <w:sz w:val="28"/>
+          <w:szCs w:val="28"/>
+        </w:rPr>
+      </w:pPr>
+      <w:r>
+        <w:rPr>
+          <w:rFonts w:ascii="Times New Roman" w:hAnsi="Times New Roman" w:cs="Times New Roman"/>
+          <w:sz w:val="28"/>
+          <w:szCs w:val="28"/>
+        </w:rPr>
+        <w:lastRenderedPageBreak/>
+        <w:drawing>
+          <wp:inline distT="0" distB="0" distL="0" distR="0" wp14:anchorId="0CA54C82" wp14:editId="375C5866">
+            <wp:extent cx="5940425" cy="4624070"/>
+            <wp:effectExtent l="0" t="0" r="3175" b="5080"/>
+            <wp:docPr id="8" name="Рисунок 8"/>
+            <wp:cNvGraphicFramePr>
+              <a:graphicFrameLocks xmlns:a="http://schemas.openxmlformats.org/drawingml/2006/main" noChangeAspect="1"/>
+            </wp:cNvGraphicFramePr>
+            <a:graphic xmlns:a="http://schemas.openxmlformats.org/drawingml/2006/main">
+              <a:graphicData uri="http://schemas.openxmlformats.org/drawingml/2006/picture">
+                <pic:pic xmlns:pic="http://schemas.openxmlformats.org/drawingml/2006/picture">
+                  <pic:nvPicPr>
+                    <pic:cNvPr id="1" name=""/>
+                    <pic:cNvPicPr/>
+                  </pic:nvPicPr>
+                  <pic:blipFill>
+                    <a:blip r:embed="rId14"/>
+                    <a:stretch>
+                      <a:fillRect/>
+                    </a:stretch>
+                  </pic:blipFill>
+                  <pic:spPr>
+                    <a:xfrm>
+                      <a:off x="0" y="0"/>
+                      <a:ext cx="5940425" cy="4624070"/>
+                    </a:xfrm>
+                    <a:prstGeom prst="rect">
+                      <a:avLst/>
+                    </a:prstGeom>
+                  </pic:spPr>
+                </pic:pic>
+              </a:graphicData>
+            </a:graphic>
+          </wp:inline>
+        </w:drawing>
+      </w:r>
+    </w:p>
+    <w:p>
+      <w:pPr>
         <w:numPr>
           <w:ilvl w:val="0"/>
           <w:numId w:val="2"/>
@@ -3074,6 +3332,63 @@
     </w:p>
     <w:p>
       <w:pPr>
+        <w:tabs>
+          <w:tab w:val="left" w:pos="993"/>
+        </w:tabs>
+        <w:spacing w:line="360" w:lineRule="auto"/>
+        <w:ind w:left="709"/>
+        <w:jc w:val="both"/>
+        <w:rPr>
+          <w:rFonts w:ascii="Times New Roman" w:hAnsi="Times New Roman" w:cs="Times New Roman"/>
+          <w:sz w:val="28"/>
+          <w:szCs w:val="28"/>
+        </w:rPr>
+      </w:pPr>
+      <w:r>
+        <w:rPr>
+          <w:rFonts w:ascii="Times New Roman" w:hAnsi="Times New Roman" w:cs="Times New Roman"/>
+          <w:sz w:val="28"/>
+          <w:szCs w:val="28"/>
+        </w:rPr>
+        <w:drawing>
+          <wp:inline distT="0" distB="0" distL="0" distR="0" wp14:anchorId="6AE6F125" wp14:editId="38BDF7D3">
+            <wp:extent cx="5725324" cy="1257475"/>
+            <wp:effectExtent l="0" t="0" r="8890" b="0"/>
+            <wp:docPr id="9" name="Рисунок 9"/>
+            <wp:cNvGraphicFramePr>
+              <a:graphicFrameLocks xmlns:a="http://schemas.openxmlformats.org/drawingml/2006/main" noChangeAspect="1"/>
+            </wp:cNvGraphicFramePr>
+            <a:graphic xmlns:a="http://schemas.openxmlformats.org/drawingml/2006/main">
+              <a:graphicData uri="http://schemas.openxmlformats.org/drawingml/2006/picture">
+                <pic:pic xmlns:pic="http://schemas.openxmlformats.org/drawingml/2006/picture">
+                  <pic:nvPicPr>
+                    <pic:cNvPr id="1" name=""/>
+                    <pic:cNvPicPr/>
+                  </pic:nvPicPr>
+                  <pic:blipFill>
+                    <a:blip r:embed="rId15"/>
+                    <a:stretch>
+                      <a:fillRect/>
+                    </a:stretch>
+                  </pic:blipFill>
+                  <pic:spPr>
+                    <a:xfrm>
+                      <a:off x="0" y="0"/>
+                      <a:ext cx="5725324" cy="1257475"/>
+                    </a:xfrm>
+                    <a:prstGeom prst="rect">
+                      <a:avLst/>
+                    </a:prstGeom>
+                  </pic:spPr>
+                </pic:pic>
+              </a:graphicData>
+            </a:graphic>
+          </wp:inline>
+        </w:drawing>
+      </w:r>
+    </w:p>
+    <w:p>
+      <w:pPr>
         <w:numPr>
           <w:ilvl w:val="1"/>
           <w:numId w:val="2"/>
@@ -3137,6 +3452,123 @@
     </w:p>
     <w:p>
       <w:pPr>
+        <w:tabs>
+          <w:tab w:val="left" w:pos="993"/>
+        </w:tabs>
+        <w:spacing w:line="360" w:lineRule="auto"/>
+        <w:ind w:left="709"/>
+        <w:jc w:val="both"/>
+        <w:rPr>
+          <w:rFonts w:ascii="Times New Roman" w:hAnsi="Times New Roman" w:cs="Times New Roman"/>
+          <w:sz w:val="28"/>
+          <w:szCs w:val="28"/>
+        </w:rPr>
+      </w:pPr>
+      <w:r>
+        <w:rPr>
+          <w:rFonts w:ascii="Times New Roman" w:hAnsi="Times New Roman" w:cs="Times New Roman"/>
+          <w:sz w:val="28"/>
+          <w:szCs w:val="28"/>
+        </w:rPr>
+        <w:lastRenderedPageBreak/>
+        <w:drawing>
+          <wp:inline distT="0" distB="0" distL="0" distR="0" wp14:anchorId="4A97CA5B" wp14:editId="4193E1AB">
+            <wp:extent cx="5940425" cy="3379470"/>
+            <wp:effectExtent l="0" t="0" r="3175" b="0"/>
+            <wp:docPr id="10" name="Рисунок 10"/>
+            <wp:cNvGraphicFramePr>
+              <a:graphicFrameLocks xmlns:a="http://schemas.openxmlformats.org/drawingml/2006/main" noChangeAspect="1"/>
+            </wp:cNvGraphicFramePr>
+            <a:graphic xmlns:a="http://schemas.openxmlformats.org/drawingml/2006/main">
+              <a:graphicData uri="http://schemas.openxmlformats.org/drawingml/2006/picture">
+                <pic:pic xmlns:pic="http://schemas.openxmlformats.org/drawingml/2006/picture">
+                  <pic:nvPicPr>
+                    <pic:cNvPr id="1" name=""/>
+                    <pic:cNvPicPr/>
+                  </pic:nvPicPr>
+                  <pic:blipFill>
+                    <a:blip r:embed="rId16"/>
+                    <a:stretch>
+                      <a:fillRect/>
+                    </a:stretch>
+                  </pic:blipFill>
+                  <pic:spPr>
+                    <a:xfrm>
+                      <a:off x="0" y="0"/>
+                      <a:ext cx="5940425" cy="3379470"/>
+                    </a:xfrm>
+                    <a:prstGeom prst="rect">
+                      <a:avLst/>
+                    </a:prstGeom>
+                  </pic:spPr>
+                </pic:pic>
+              </a:graphicData>
+            </a:graphic>
+          </wp:inline>
+        </w:drawing>
+      </w:r>
+    </w:p>
+    <w:p>
+      <w:pPr>
+        <w:tabs>
+          <w:tab w:val="left" w:pos="993"/>
+        </w:tabs>
+        <w:spacing w:line="360" w:lineRule="auto"/>
+        <w:ind w:left="709"/>
+        <w:jc w:val="both"/>
+        <w:rPr>
+          <w:rFonts w:ascii="Times New Roman" w:hAnsi="Times New Roman" w:cs="Times New Roman"/>
+          <w:sz w:val="28"/>
+          <w:szCs w:val="28"/>
+        </w:rPr>
+      </w:pPr>
+      <w:r>
+        <w:rPr>
+          <w:rFonts w:ascii="Times New Roman" w:hAnsi="Times New Roman" w:cs="Times New Roman"/>
+          <w:sz w:val="28"/>
+          <w:szCs w:val="28"/>
+        </w:rPr>
+        <w:drawing>
+          <wp:inline distT="0" distB="0" distL="0" distR="0" wp14:anchorId="38D63A26" wp14:editId="481E0CD1">
+            <wp:extent cx="5940425" cy="4920615"/>
+            <wp:effectExtent l="0" t="0" r="3175" b="0"/>
+            <wp:docPr id="11" name="Рисунок 11"/>
+            <wp:cNvGraphicFramePr>
+              <a:graphicFrameLocks xmlns:a="http://schemas.openxmlformats.org/drawingml/2006/main" noChangeAspect="1"/>
+            </wp:cNvGraphicFramePr>
+            <a:graphic xmlns:a="http://schemas.openxmlformats.org/drawingml/2006/main">
+              <a:graphicData uri="http://schemas.openxmlformats.org/drawingml/2006/picture">
+                <pic:pic xmlns:pic="http://schemas.openxmlformats.org/drawingml/2006/picture">
+                  <pic:nvPicPr>
+                    <pic:cNvPr id="1" name=""/>
+                    <pic:cNvPicPr/>
+                  </pic:nvPicPr>
+                  <pic:blipFill>
+                    <a:blip r:embed="rId17"/>
+                    <a:stretch>
+                      <a:fillRect/>
+                    </a:stretch>
+                  </pic:blipFill>
+                  <pic:spPr>
+                    <a:xfrm>
+                      <a:off x="0" y="0"/>
+                      <a:ext cx="5940425" cy="4920615"/>
+                    </a:xfrm>
+                    <a:prstGeom prst="rect">
+                      <a:avLst/>
+                    </a:prstGeom>
+                  </pic:spPr>
+                </pic:pic>
+              </a:graphicData>
+            </a:graphic>
+          </wp:inline>
+        </w:drawing>
+      </w:r>
+      <w:bookmarkStart w:id="0" w:name="_GoBack"/>
+      <w:bookmarkEnd w:id="0"/>
+    </w:p>
+    <w:p>
+      <w:pPr>
         <w:numPr>
           <w:ilvl w:val="0"/>
           <w:numId w:val="2"/>
@@ -3190,6 +3622,7 @@
           <w:sz w:val="28"/>
           <w:szCs w:val="28"/>
         </w:rPr>
+        <w:lastRenderedPageBreak/>
         <w:t>Скриншоты каждого этапа: создание базы данных, создание и восстановление резервной копии.</w:t>
       </w:r>
     </w:p>
@@ -3288,7 +3721,7 @@
 </file>
 
 <file path=word/numbering.xml><?xml version="1.0" encoding="utf-8"?>
-<w:numbering xmlns:wpc="http://schemas.microsoft.com/office/word/2010/wordprocessingCanvas" xmlns:cx="http://schemas.microsoft.com/office/drawing/2014/chartex" xmlns:cx1="http://schemas.microsoft.com/office/drawing/2015/9/8/chartex" xmlns:cx2="http://schemas.microsoft.com/office/drawing/2015/10/21/chartex" xmlns:cx3="http://schemas.microsoft.com/office/drawing/2016/5/9/chartex" xmlns:cx4="http://schemas.microsoft.com/office/drawing/2016/5/10/chartex" xmlns:cx5="http://schemas.microsoft.com/office/drawing/2016/5/11/chartex" xmlns:cx6="http://schemas.microsoft.com/office/drawing/2016/5/12/chartex" xmlns:cx7="http://schemas.microsoft.com/office/drawing/2016/5/13/chartex" xmlns:cx8="http://schemas.microsoft.com/office/drawing/2016/5/14/chartex" xmlns:mc="http://schemas.openxmlformats.org/markup-compatibility/2006" xmlns:aink="http://schemas.microsoft.com/office/drawing/2016/ink" xmlns:am3d="http://schemas.microsoft.com/office/drawing/2017/model3d" xmlns:o="urn:schemas-microsoft-com:office:office" xmlns:oel="http://schemas.microsoft.com/office/2019/extlst" xmlns:r="http://schemas.openxmlformats.org/officeDocument/2006/relationships" xmlns:m="http://schemas.openxmlformats.org/officeDocument/2006/math" xmlns:v="urn:schemas-microsoft-com:vml" xmlns:wp14="http://schemas.microsoft.com/office/word/2010/wordprocessingDrawing" xmlns:wp="http://schemas.openxmlformats.org/drawingml/2006/wordprocessingDrawing" xmlns:w10="urn:schemas-microsoft-com:office:word" xmlns:w="http://schemas.openxmlformats.org/wordprocessingml/2006/main" xmlns:w14="http://schemas.microsoft.com/office/word/2010/wordml" xmlns:w15="http://schemas.microsoft.com/office/word/2012/wordml" xmlns:w16cex="http://schemas.microsoft.com/office/word/2018/wordml/cex" xmlns:w16cid="http://schemas.microsoft.com/office/word/2016/wordml/cid" xmlns:w16="http://schemas.microsoft.com/office/word/2018/wordml" xmlns:w16du="http://schemas.microsoft.com/office/word/2023/wordml/word16du" xmlns:w16sdtdh="http://schemas.microsoft.com/office/word/2020/wordml/sdtdatahash" xmlns:w16sdtfl="http://schemas.microsoft.com/office/word/2024/wordml/sdtformatlock" xmlns:w16se="http://schemas.microsoft.com/office/word/2015/wordml/symex" xmlns:wpg="http://schemas.microsoft.com/office/word/2010/wordprocessingGroup" xmlns:wpi="http://schemas.microsoft.com/office/word/2010/wordprocessingInk" xmlns:wne="http://schemas.microsoft.com/office/word/2006/wordml" xmlns:wps="http://schemas.microsoft.com/office/word/2010/wordprocessingShape" mc:Ignorable="w14 w15 w16se w16cid w16 w16cex w16sdtdh w16sdtfl w16du wp14">
+<w:numbering xmlns:wpc="http://schemas.microsoft.com/office/word/2010/wordprocessingCanvas" xmlns:cx="http://schemas.microsoft.com/office/drawing/2014/chartex" xmlns:mc="http://schemas.openxmlformats.org/markup-compatibility/2006" xmlns:o="urn:schemas-microsoft-com:office:office" xmlns:r="http://schemas.openxmlformats.org/officeDocument/2006/relationships" xmlns:m="http://schemas.openxmlformats.org/officeDocument/2006/math" xmlns:v="urn:schemas-microsoft-com:vml" xmlns:wp14="http://schemas.microsoft.com/office/word/2010/wordprocessingDrawing" xmlns:wp="http://schemas.openxmlformats.org/drawingml/2006/wordprocessingDrawing" xmlns:w10="urn:schemas-microsoft-com:office:word" xmlns:w="http://schemas.openxmlformats.org/wordprocessingml/2006/main" xmlns:w14="http://schemas.microsoft.com/office/word/2010/wordml" xmlns:w15="http://schemas.microsoft.com/office/word/2012/wordml" xmlns:w16se="http://schemas.microsoft.com/office/word/2015/wordml/symex" xmlns:wpg="http://schemas.microsoft.com/office/word/2010/wordprocessingGroup" xmlns:wpi="http://schemas.microsoft.com/office/word/2010/wordprocessingInk" xmlns:wne="http://schemas.microsoft.com/office/word/2006/wordml" xmlns:wps="http://schemas.microsoft.com/office/word/2010/wordprocessingShape" mc:Ignorable="w14 w15 w16se wp14">
   <w:abstractNum w:abstractNumId="0" w15:restartNumberingAfterBreak="0">
     <w:nsid w:val="13B41C4C"/>
     <w:multiLevelType w:val="multilevel"/>
@@ -3523,17 +3956,17 @@
       </w:pPr>
     </w:lvl>
   </w:abstractNum>
-  <w:num w:numId="1" w16cid:durableId="598754074">
+  <w:num w:numId="1">
     <w:abstractNumId w:val="1"/>
   </w:num>
-  <w:num w:numId="2" w16cid:durableId="1277563367">
+  <w:num w:numId="2">
     <w:abstractNumId w:val="0"/>
   </w:num>
 </w:numbering>
 </file>
 
 <file path=word/styles.xml><?xml version="1.0" encoding="utf-8"?>
-<w:styles xmlns:mc="http://schemas.openxmlformats.org/markup-compatibility/2006" xmlns:r="http://schemas.openxmlformats.org/officeDocument/2006/relationships" xmlns:w="http://schemas.openxmlformats.org/wordprocessingml/2006/main" xmlns:w14="http://schemas.microsoft.com/office/word/2010/wordml" xmlns:w15="http://schemas.microsoft.com/office/word/2012/wordml" xmlns:w16cex="http://schemas.microsoft.com/office/word/2018/wordml/cex" xmlns:w16cid="http://schemas.microsoft.com/office/word/2016/wordml/cid" xmlns:w16="http://schemas.microsoft.com/office/word/2018/wordml" xmlns:w16du="http://schemas.microsoft.com/office/word/2023/wordml/word16du" xmlns:w16sdtdh="http://schemas.microsoft.com/office/word/2020/wordml/sdtdatahash" xmlns:w16sdtfl="http://schemas.microsoft.com/office/word/2024/wordml/sdtformatlock" xmlns:w16se="http://schemas.microsoft.com/office/word/2015/wordml/symex" mc:Ignorable="w14 w15 w16se w16cid w16 w16cex w16sdtdh w16sdtfl w16du">
+<w:styles xmlns:mc="http://schemas.openxmlformats.org/markup-compatibility/2006" xmlns:r="http://schemas.openxmlformats.org/officeDocument/2006/relationships" xmlns:w="http://schemas.openxmlformats.org/wordprocessingml/2006/main" xmlns:w14="http://schemas.microsoft.com/office/word/2010/wordml" xmlns:w15="http://schemas.microsoft.com/office/word/2012/wordml" xmlns:w16se="http://schemas.microsoft.com/office/word/2015/wordml/symex" mc:Ignorable="w14 w15 w16se">
   <w:docDefaults>
     <w:rPrDefault>
       <w:rPr>
@@ -3549,7 +3982,7 @@
       </w:pPr>
     </w:pPrDefault>
   </w:docDefaults>
-  <w:latentStyles w:defLockedState="0" w:defUIPriority="99" w:defSemiHidden="0" w:defUnhideWhenUsed="0" w:defQFormat="0" w:count="376">
+  <w:latentStyles w:defLockedState="0" w:defUIPriority="99" w:defSemiHidden="0" w:defUnhideWhenUsed="0" w:defQFormat="0" w:count="371">
     <w:lsdException w:name="Normal" w:uiPriority="0" w:qFormat="1"/>
     <w:lsdException w:name="heading 1" w:uiPriority="9" w:qFormat="1"/>
     <w:lsdException w:name="heading 2" w:semiHidden="1" w:uiPriority="9" w:unhideWhenUsed="1" w:qFormat="1"/>
@@ -3921,11 +4354,6 @@
     <w:lsdException w:name="List Table 5 Dark Accent 6" w:uiPriority="50"/>
     <w:lsdException w:name="List Table 6 Colorful Accent 6" w:uiPriority="51"/>
     <w:lsdException w:name="List Table 7 Colorful Accent 6" w:uiPriority="52"/>
-    <w:lsdException w:name="Mention" w:semiHidden="1" w:unhideWhenUsed="1"/>
-    <w:lsdException w:name="Smart Hyperlink" w:semiHidden="1" w:unhideWhenUsed="1"/>
-    <w:lsdException w:name="Hashtag" w:semiHidden="1" w:unhideWhenUsed="1"/>
-    <w:lsdException w:name="Unresolved Mention" w:semiHidden="1" w:unhideWhenUsed="1"/>
-    <w:lsdException w:name="Smart Link" w:semiHidden="1" w:unhideWhenUsed="1"/>
   </w:latentStyles>
   <w:style w:type="paragraph" w:default="1" w:styleId="a">
     <w:name w:val="Normal"/>

</xml_diff>